<commit_message>
Lab4: stage1 code init
</commit_message>
<xml_diff>
--- a/Lab3/resources/Doc1.docx
+++ b/Lab3/resources/Doc1.docx
@@ -15131,12 +15131,18 @@
       <w:pPr>
         <w:rPr>
           <w:rFonts w:ascii="Arial" w:hAnsi="Arial" w:cs="Arial"/>
-          <w:b/>
-          <w:bCs/>
           <w:sz w:val="20"/>
           <w:szCs w:val="20"/>
         </w:rPr>
       </w:pPr>
+      <w:r>
+        <w:rPr>
+          <w:rFonts w:ascii="Arial" w:hAnsi="Arial" w:cs="Arial"/>
+          <w:sz w:val="20"/>
+          <w:szCs w:val="20"/>
+        </w:rPr>
+        <w:t>Timer calculation for software implementation -&gt; 40ms</w:t>
+      </w:r>
     </w:p>
     <w:p>
       <w:pPr>
@@ -15148,6 +15154,15 @@
       </w:pPr>
       <w:bookmarkStart w:id="0" w:name="_GoBack"/>
       <w:bookmarkEnd w:id="0"/>
+    </w:p>
+    <w:p>
+      <w:pPr>
+        <w:rPr>
+          <w:rFonts w:ascii="Arial" w:hAnsi="Arial" w:cs="Arial"/>
+          <w:sz w:val="20"/>
+          <w:szCs w:val="20"/>
+        </w:rPr>
+      </w:pPr>
     </w:p>
     <w:sectPr>
       <w:pgSz w:w="12240" w:h="15840"/>
@@ -15924,7 +15939,7 @@
 </file>
 
 <file path=customXml/itemProps1.xml><?xml version="1.0" encoding="utf-8"?>
-<ds:datastoreItem xmlns:ds="http://schemas.openxmlformats.org/officeDocument/2006/customXml" ds:itemID="{A2ACA544-B5DB-44FF-9ED2-FBA6F6F6DA1F}">
+<ds:datastoreItem xmlns:ds="http://schemas.openxmlformats.org/officeDocument/2006/customXml" ds:itemID="{4AB3E01F-320A-43BD-85A8-FFD1A05DFE85}">
   <ds:schemaRefs>
     <ds:schemaRef ds:uri="http://schemas.openxmlformats.org/officeDocument/2006/bibliography"/>
   </ds:schemaRefs>

</xml_diff>